<commit_message>
changed save the bf to save the fruit stash
</commit_message>
<xml_diff>
--- a/MVP Game Pitch.docx
+++ b/MVP Game Pitch.docx
@@ -57,7 +57,19 @@
         <w:ind w:right="2160"/>
       </w:pPr>
       <w:r>
-        <w:t>You are an angry chameleon whose boyfriend just got kidnapped, and you must go save him! Climb the tower to wrest your beloved from the clutches of evil. But beware, colorful enemies await you, and you must display your own color-shifting prowess to be the hero your boyfriend needs.</w:t>
+        <w:t>You are an angry chameleon whose</w:t>
+      </w:r>
+      <w:r>
+        <w:t xml:space="preserve"> magical fruit stash was stolen! Climb the tower and retrieve your stash from the clutches of evil. </w:t>
+      </w:r>
+      <w:r>
+        <w:t xml:space="preserve">But beware, colorful enemies await you, and you must display your own color-shifting prowess to </w:t>
+      </w:r>
+      <w:r>
+        <w:t>defeat the thieving animal and rescue your delicious treats</w:t>
+      </w:r>
+      <w:r>
+        <w:t>.</w:t>
       </w:r>
     </w:p>
     <w:p>
@@ -77,7 +89,12 @@
         <w:ind w:right="2160"/>
       </w:pPr>
       <w:r>
-        <w:t>Climb up the colorful tower without dying.  Eat fruits to change your color and defeat enemies in your desperate climb.</w:t>
+        <w:t>Climb up the colorful tower without dying.  Eat fruits to</w:t>
+      </w:r>
+      <w:bookmarkStart w:id="1" w:name="_GoBack"/>
+      <w:bookmarkEnd w:id="1"/>
+      <w:r>
+        <w:t xml:space="preserve"> change your color and defeat enemies in your desperate climb.</w:t>
       </w:r>
     </w:p>
     <w:p>
@@ -96,18 +113,27 @@
           <w:tab w:val="left" w:pos="11430"/>
         </w:tabs>
       </w:pPr>
-      <w:bookmarkStart w:id="1" w:name="_Toc239756864"/>
+      <w:bookmarkStart w:id="2" w:name="_Toc239756864"/>
       <w:r>
         <w:t>Play Motivation</w:t>
       </w:r>
-      <w:bookmarkEnd w:id="1"/>
+      <w:bookmarkEnd w:id="2"/>
     </w:p>
     <w:p>
       <w:pPr>
         <w:ind w:right="2160"/>
       </w:pPr>
       <w:r>
-        <w:t>The player is a chameleon trying to save her boyfriend trapped in a tall and colorful tower.</w:t>
+        <w:t>The play</w:t>
+      </w:r>
+      <w:r>
+        <w:t>er is a chameleon trying to retrieve</w:t>
+      </w:r>
+      <w:r>
+        <w:t xml:space="preserve"> her </w:t>
+      </w:r>
+      <w:r>
+        <w:t>magical fruit stash at the top of a tall, colorful tower, and defeat the enemies who dared steal from her.</w:t>
       </w:r>
     </w:p>
     <w:p>
@@ -126,7 +152,7 @@
           <w:szCs w:val="26"/>
         </w:rPr>
       </w:pPr>
-      <w:bookmarkStart w:id="2" w:name="_Toc239756865"/>
+      <w:bookmarkStart w:id="3" w:name="_Toc239756865"/>
       <w:r>
         <w:rPr>
           <w:sz w:val="26"/>
@@ -134,7 +160,7 @@
         </w:rPr>
         <w:t>Genre, Platform, and ESRB</w:t>
       </w:r>
-      <w:bookmarkEnd w:id="2"/>
+      <w:bookmarkEnd w:id="3"/>
     </w:p>
     <w:p>
       <w:pPr>
@@ -166,7 +192,7 @@
           <w:szCs w:val="26"/>
         </w:rPr>
       </w:pPr>
-      <w:bookmarkStart w:id="3" w:name="_Toc239756866"/>
+      <w:bookmarkStart w:id="4" w:name="_Toc239756866"/>
       <w:r>
         <w:rPr>
           <w:sz w:val="26"/>
@@ -181,7 +207,7 @@
         </w:rPr>
         <w:t xml:space="preserve"> and Targeted Customers</w:t>
       </w:r>
-      <w:bookmarkEnd w:id="3"/>
+      <w:bookmarkEnd w:id="4"/>
     </w:p>
     <w:p>
       <w:pPr>
@@ -191,7 +217,23 @@
         <w:ind w:right="2160"/>
       </w:pPr>
       <w:r>
-        <w:t>Oriented towards younger players and casual gamers.  The cutesy art style will appeal to kids, Some similar games include New Super Mario Bros, Mages of Mystralia, and Doodle Jump.</w:t>
+        <w:t xml:space="preserve">Oriented towards younger players and casual gamers.  The cutesy art style will appeal to kids, </w:t>
+      </w:r>
+      <w:proofErr w:type="gramStart"/>
+      <w:r>
+        <w:t>Some</w:t>
+      </w:r>
+      <w:proofErr w:type="gramEnd"/>
+      <w:r>
+        <w:t xml:space="preserve"> similar games include New Super Mario Bros, Mages of </w:t>
+      </w:r>
+      <w:proofErr w:type="spellStart"/>
+      <w:r>
+        <w:t>Mystralia</w:t>
+      </w:r>
+      <w:proofErr w:type="spellEnd"/>
+      <w:r>
+        <w:t>, and Doodle Jump.</w:t>
       </w:r>
     </w:p>
     <w:p>
@@ -206,14 +248,14 @@
           <w:tab w:val="left" w:pos="11430"/>
         </w:tabs>
       </w:pPr>
-      <w:bookmarkStart w:id="4" w:name="_Toc239756868"/>
+      <w:bookmarkStart w:id="5" w:name="_Toc239756868"/>
       <w:r>
         <w:t>Game Differentiators</w:t>
       </w:r>
       <w:r>
         <w:t>/Unique Selling Points</w:t>
       </w:r>
-      <w:bookmarkEnd w:id="4"/>
+      <w:bookmarkEnd w:id="5"/>
     </w:p>
     <w:p>
       <w:pPr>
@@ -276,14 +318,22 @@
         <w:ind w:left="360" w:right="2160"/>
       </w:pPr>
       <w:r>
-        <w:t>Easy to play (unless you’re color blind)</w:t>
+        <w:t xml:space="preserve">Easy to play (unless </w:t>
+      </w:r>
+      <w:proofErr w:type="gramStart"/>
+      <w:r>
+        <w:t>you’re</w:t>
+      </w:r>
+      <w:proofErr w:type="gramEnd"/>
+      <w:r>
+        <w:t xml:space="preserve"> color blind)</w:t>
       </w:r>
     </w:p>
     <w:p>
       <w:pPr>
         <w:pStyle w:val="Heading2"/>
       </w:pPr>
-      <w:bookmarkStart w:id="5" w:name="_Toc239756870"/>
+      <w:bookmarkStart w:id="6" w:name="_Toc239756870"/>
       <w:r>
         <w:lastRenderedPageBreak/>
         <w:t>Game</w:t>
@@ -309,7 +359,7 @@
       <w:r>
         <w:t>Aesthetic</w:t>
       </w:r>
-      <w:bookmarkEnd w:id="5"/>
+      <w:bookmarkEnd w:id="6"/>
     </w:p>
     <w:p>
       <w:pPr>
@@ -327,8 +377,6 @@
       <w:r>
         <w:t xml:space="preserve">  Managing your resources while defeating enemies and solving puzzles is a unique feature designed to make the player think while not stressing them out too much.</w:t>
       </w:r>
-      <w:bookmarkStart w:id="6" w:name="_GoBack"/>
-      <w:bookmarkEnd w:id="6"/>
     </w:p>
     <w:sectPr>
       <w:headerReference w:type="default" r:id="rId7"/>

</xml_diff>